<commit_message>
Review title screen UI Resolve bug on score displaying
</commit_message>
<xml_diff>
--- a/Doc/RelationsFonctionnalitePIAF.docx
+++ b/Doc/RelationsFonctionnalitePIAF.docx
@@ -6,6 +6,8 @@
       <w:pPr>
         <w:pStyle w:val="Titre"/>
       </w:pPr>
+      <w:bookmarkStart w:id="0" w:name="_GoBack"/>
+      <w:bookmarkEnd w:id="0"/>
       <w:r>
         <w:t>Note sur SPY</w:t>
       </w:r>
@@ -46,7 +48,7 @@
           <w:szCs w:val="24"/>
         </w:rPr>
       </w:pPr>
-      <w:bookmarkStart w:id="0" w:name="_Ref114857510"/>
+      <w:bookmarkStart w:id="1" w:name="_Ref114857510"/>
       <w:r>
         <w:rPr>
           <w:sz w:val="24"/>
@@ -89,7 +91,7 @@
         </w:rPr>
         <w:t xml:space="preserve"> / limiter le nombre de bloc disponible</w:t>
       </w:r>
-      <w:bookmarkEnd w:id="0"/>
+      <w:bookmarkEnd w:id="1"/>
     </w:p>
     <w:p>
       <w:pPr>
@@ -105,7 +107,7 @@
           <w:szCs w:val="24"/>
         </w:rPr>
       </w:pPr>
-      <w:bookmarkStart w:id="1" w:name="_Ref114870409"/>
+      <w:bookmarkStart w:id="2" w:name="_Ref114870409"/>
       <w:r>
         <w:rPr>
           <w:sz w:val="24"/>
@@ -121,7 +123,7 @@
         </w:rPr>
         <w:t>Drag&amp;Drop</w:t>
       </w:r>
-      <w:bookmarkEnd w:id="1"/>
+      <w:bookmarkEnd w:id="2"/>
       <w:proofErr w:type="spellEnd"/>
     </w:p>
     <w:p>
@@ -138,7 +140,7 @@
           <w:szCs w:val="24"/>
         </w:rPr>
       </w:pPr>
-      <w:bookmarkStart w:id="2" w:name="_Ref114858160"/>
+      <w:bookmarkStart w:id="3" w:name="_Ref114858160"/>
       <w:r>
         <w:rPr>
           <w:sz w:val="24"/>
@@ -188,7 +190,7 @@
         </w:rPr>
         <w:t>.</w:t>
       </w:r>
-      <w:bookmarkEnd w:id="2"/>
+      <w:bookmarkEnd w:id="3"/>
     </w:p>
     <w:p>
       <w:pPr>
@@ -204,7 +206,7 @@
           <w:szCs w:val="24"/>
         </w:rPr>
       </w:pPr>
-      <w:bookmarkStart w:id="3" w:name="_Ref114859219"/>
+      <w:bookmarkStart w:id="4" w:name="_Ref114859219"/>
       <w:r>
         <w:rPr>
           <w:sz w:val="24"/>
@@ -226,7 +228,7 @@
         </w:rPr>
         <w:t>.</w:t>
       </w:r>
-      <w:bookmarkEnd w:id="3"/>
+      <w:bookmarkEnd w:id="4"/>
       <w:r>
         <w:rPr>
           <w:sz w:val="24"/>
@@ -249,7 +251,7 @@
           <w:szCs w:val="24"/>
         </w:rPr>
       </w:pPr>
-      <w:bookmarkStart w:id="4" w:name="_Ref114856199"/>
+      <w:bookmarkStart w:id="5" w:name="_Ref114856199"/>
       <w:r>
         <w:rPr>
           <w:sz w:val="24"/>
@@ -257,13 +259,27 @@
         </w:rPr>
         <w:t>Utiliser des Blocs actions</w:t>
       </w:r>
-      <w:bookmarkEnd w:id="4"/>
-      <w:r>
-        <w:rPr>
-          <w:sz w:val="24"/>
-          <w:szCs w:val="24"/>
-        </w:rPr>
-        <w:t xml:space="preserve"> (présent dans l’inventaire un script </w:t>
+      <w:bookmarkEnd w:id="5"/>
+      <w:r>
+        <w:rPr>
+          <w:sz w:val="24"/>
+          <w:szCs w:val="24"/>
+        </w:rPr>
+        <w:t xml:space="preserve"> (présent dans l’inventaire </w:t>
+      </w:r>
+      <w:r>
+        <w:rPr>
+          <w:sz w:val="24"/>
+          <w:szCs w:val="24"/>
+        </w:rPr>
+        <w:t xml:space="preserve">ou dans </w:t>
+      </w:r>
+      <w:r>
+        <w:rPr>
+          <w:sz w:val="24"/>
+          <w:szCs w:val="24"/>
+        </w:rPr>
+        <w:t xml:space="preserve">un script </w:t>
       </w:r>
       <w:proofErr w:type="spellStart"/>
       <w:r>
@@ -318,7 +334,7 @@
           <w:szCs w:val="24"/>
         </w:rPr>
       </w:pPr>
-      <w:bookmarkStart w:id="5" w:name="_Ref114856091"/>
+      <w:bookmarkStart w:id="6" w:name="_Ref114856091"/>
       <w:r>
         <w:rPr>
           <w:sz w:val="24"/>
@@ -326,7 +342,7 @@
         </w:rPr>
         <w:t>Bloc Pivoter à gauche</w:t>
       </w:r>
-      <w:bookmarkEnd w:id="5"/>
+      <w:bookmarkEnd w:id="6"/>
     </w:p>
     <w:p>
       <w:pPr>
@@ -342,7 +358,7 @@
           <w:szCs w:val="24"/>
         </w:rPr>
       </w:pPr>
-      <w:bookmarkStart w:id="6" w:name="_Ref114856106"/>
+      <w:bookmarkStart w:id="7" w:name="_Ref114856106"/>
       <w:r>
         <w:rPr>
           <w:sz w:val="24"/>
@@ -350,7 +366,7 @@
         </w:rPr>
         <w:t>Bloc Pivoter à droite</w:t>
       </w:r>
-      <w:bookmarkEnd w:id="6"/>
+      <w:bookmarkEnd w:id="7"/>
     </w:p>
     <w:p>
       <w:pPr>
@@ -366,7 +382,7 @@
           <w:szCs w:val="24"/>
         </w:rPr>
       </w:pPr>
-      <w:bookmarkStart w:id="7" w:name="_Ref114855977"/>
+      <w:bookmarkStart w:id="8" w:name="_Ref114855977"/>
       <w:r>
         <w:rPr>
           <w:sz w:val="24"/>
@@ -374,7 +390,7 @@
         </w:rPr>
         <w:t>Bloc Faire un demi-tour</w:t>
       </w:r>
-      <w:bookmarkEnd w:id="7"/>
+      <w:bookmarkEnd w:id="8"/>
     </w:p>
     <w:p>
       <w:pPr>
@@ -412,7 +428,7 @@
           <w:szCs w:val="24"/>
         </w:rPr>
       </w:pPr>
-      <w:bookmarkStart w:id="8" w:name="_Ref114871880"/>
+      <w:bookmarkStart w:id="9" w:name="_Ref114871880"/>
       <w:r>
         <w:rPr>
           <w:sz w:val="24"/>
@@ -420,7 +436,7 @@
         </w:rPr>
         <w:t>Bloc Activer</w:t>
       </w:r>
-      <w:bookmarkEnd w:id="8"/>
+      <w:bookmarkEnd w:id="9"/>
     </w:p>
     <w:p>
       <w:pPr>
@@ -436,7 +452,7 @@
           <w:szCs w:val="24"/>
         </w:rPr>
       </w:pPr>
-      <w:bookmarkStart w:id="9" w:name="_Ref114857704"/>
+      <w:bookmarkStart w:id="10" w:name="_Ref114857704"/>
       <w:r>
         <w:rPr>
           <w:sz w:val="24"/>
@@ -444,13 +460,27 @@
         </w:rPr>
         <w:t>Utiliser des structures de contrôle</w:t>
       </w:r>
-      <w:bookmarkEnd w:id="9"/>
-      <w:r>
-        <w:rPr>
-          <w:sz w:val="24"/>
-          <w:szCs w:val="24"/>
-        </w:rPr>
-        <w:t xml:space="preserve"> (présent dans l’inventaire un script </w:t>
+      <w:bookmarkEnd w:id="10"/>
+      <w:r>
+        <w:rPr>
+          <w:sz w:val="24"/>
+          <w:szCs w:val="24"/>
+        </w:rPr>
+        <w:t xml:space="preserve"> (présent dans l’inventaire</w:t>
+      </w:r>
+      <w:r>
+        <w:rPr>
+          <w:sz w:val="24"/>
+          <w:szCs w:val="24"/>
+        </w:rPr>
+        <w:t xml:space="preserve"> ou dans</w:t>
+      </w:r>
+      <w:r>
+        <w:rPr>
+          <w:sz w:val="24"/>
+          <w:szCs w:val="24"/>
+        </w:rPr>
+        <w:t xml:space="preserve"> un script </w:t>
       </w:r>
       <w:proofErr w:type="spellStart"/>
       <w:r>
@@ -483,7 +513,7 @@
           <w:szCs w:val="24"/>
         </w:rPr>
       </w:pPr>
-      <w:bookmarkStart w:id="10" w:name="_Ref114862881"/>
+      <w:bookmarkStart w:id="11" w:name="_Ref114862881"/>
       <w:r>
         <w:rPr>
           <w:sz w:val="24"/>
@@ -519,7 +549,7 @@
         </w:rPr>
         <w:t> »</w:t>
       </w:r>
-      <w:bookmarkEnd w:id="10"/>
+      <w:bookmarkEnd w:id="11"/>
       <w:r>
         <w:rPr>
           <w:sz w:val="24"/>
@@ -542,7 +572,7 @@
           <w:szCs w:val="24"/>
         </w:rPr>
       </w:pPr>
-      <w:bookmarkStart w:id="11" w:name="_Ref114863049"/>
+      <w:bookmarkStart w:id="12" w:name="_Ref114863049"/>
       <w:r>
         <w:rPr>
           <w:sz w:val="24"/>
@@ -566,7 +596,7 @@
         </w:rPr>
         <w:t> »</w:t>
       </w:r>
-      <w:bookmarkEnd w:id="11"/>
+      <w:bookmarkEnd w:id="12"/>
     </w:p>
     <w:p>
       <w:pPr>
@@ -582,7 +612,7 @@
           <w:szCs w:val="24"/>
         </w:rPr>
       </w:pPr>
-      <w:bookmarkStart w:id="12" w:name="_Ref114864673"/>
+      <w:bookmarkStart w:id="13" w:name="_Ref114864673"/>
       <w:r>
         <w:rPr>
           <w:sz w:val="24"/>
@@ -597,7 +627,7 @@
         </w:rPr>
         <w:t>la structure de contrôle « If »</w:t>
       </w:r>
-      <w:bookmarkEnd w:id="12"/>
+      <w:bookmarkEnd w:id="13"/>
     </w:p>
     <w:p>
       <w:pPr>
@@ -613,7 +643,7 @@
           <w:szCs w:val="24"/>
         </w:rPr>
       </w:pPr>
-      <w:bookmarkStart w:id="13" w:name="_Ref114864680"/>
+      <w:bookmarkStart w:id="14" w:name="_Ref114864680"/>
       <w:r>
         <w:rPr>
           <w:sz w:val="24"/>
@@ -637,7 +667,7 @@
         </w:rPr>
         <w:t>… »</w:t>
       </w:r>
-      <w:bookmarkEnd w:id="13"/>
+      <w:bookmarkEnd w:id="14"/>
       <w:r>
         <w:rPr>
           <w:sz w:val="24"/>
@@ -660,7 +690,7 @@
           <w:szCs w:val="24"/>
         </w:rPr>
       </w:pPr>
-      <w:bookmarkStart w:id="14" w:name="_Ref114856209"/>
+      <w:bookmarkStart w:id="15" w:name="_Ref114856209"/>
       <w:r>
         <w:rPr>
           <w:sz w:val="24"/>
@@ -675,13 +705,27 @@
         </w:rPr>
         <w:t xml:space="preserve"> renvoyant une valeur Vrai/Faux</w:t>
       </w:r>
-      <w:bookmarkEnd w:id="14"/>
-      <w:r>
-        <w:rPr>
-          <w:sz w:val="24"/>
-          <w:szCs w:val="24"/>
-        </w:rPr>
-        <w:t xml:space="preserve"> (présent dans l’inventaire un script </w:t>
+      <w:bookmarkEnd w:id="15"/>
+      <w:r>
+        <w:rPr>
+          <w:sz w:val="24"/>
+          <w:szCs w:val="24"/>
+        </w:rPr>
+        <w:t xml:space="preserve"> (présent dans l’inventaire </w:t>
+      </w:r>
+      <w:r>
+        <w:rPr>
+          <w:sz w:val="24"/>
+          <w:szCs w:val="24"/>
+        </w:rPr>
+        <w:t xml:space="preserve">ou dans </w:t>
+      </w:r>
+      <w:r>
+        <w:rPr>
+          <w:sz w:val="24"/>
+          <w:szCs w:val="24"/>
+        </w:rPr>
+        <w:t xml:space="preserve">un script </w:t>
       </w:r>
       <w:proofErr w:type="spellStart"/>
       <w:r>
@@ -714,7 +758,7 @@
           <w:szCs w:val="24"/>
         </w:rPr>
       </w:pPr>
-      <w:bookmarkStart w:id="15" w:name="_Ref114864846"/>
+      <w:bookmarkStart w:id="16" w:name="_Ref114864846"/>
       <w:r>
         <w:rPr>
           <w:sz w:val="24"/>
@@ -722,13 +766,27 @@
         </w:rPr>
         <w:t>Combiner les capteurs à l’aide d’opérateurs « Et », « Ou », « Non »</w:t>
       </w:r>
-      <w:bookmarkEnd w:id="15"/>
-      <w:r>
-        <w:rPr>
-          <w:sz w:val="24"/>
-          <w:szCs w:val="24"/>
-        </w:rPr>
-        <w:t xml:space="preserve"> (présent dans l’inventaire un script </w:t>
+      <w:bookmarkEnd w:id="16"/>
+      <w:r>
+        <w:rPr>
+          <w:sz w:val="24"/>
+          <w:szCs w:val="24"/>
+        </w:rPr>
+        <w:t xml:space="preserve"> (présent dans l’inventaire </w:t>
+      </w:r>
+      <w:r>
+        <w:rPr>
+          <w:sz w:val="24"/>
+          <w:szCs w:val="24"/>
+        </w:rPr>
+        <w:t xml:space="preserve">ou dans </w:t>
+      </w:r>
+      <w:r>
+        <w:rPr>
+          <w:sz w:val="24"/>
+          <w:szCs w:val="24"/>
+        </w:rPr>
+        <w:t xml:space="preserve">un script </w:t>
       </w:r>
       <w:proofErr w:type="spellStart"/>
       <w:r>
@@ -761,7 +819,7 @@
           <w:szCs w:val="24"/>
         </w:rPr>
       </w:pPr>
-      <w:bookmarkStart w:id="16" w:name="_Ref114855553"/>
+      <w:bookmarkStart w:id="17" w:name="_Ref114855553"/>
       <w:r>
         <w:rPr>
           <w:sz w:val="24"/>
@@ -776,7 +834,7 @@
         </w:rPr>
         <w:t>le nom d’un script afin de le lier à un robot.</w:t>
       </w:r>
-      <w:bookmarkEnd w:id="16"/>
+      <w:bookmarkEnd w:id="17"/>
     </w:p>
     <w:p>
       <w:pPr>
@@ -792,7 +850,7 @@
           <w:szCs w:val="24"/>
         </w:rPr>
       </w:pPr>
-      <w:bookmarkStart w:id="17" w:name="_Ref114992944"/>
+      <w:bookmarkStart w:id="18" w:name="_Ref114992944"/>
       <w:r>
         <w:rPr>
           <w:sz w:val="24"/>
@@ -814,7 +872,7 @@
         </w:rPr>
         <w:t>s de programmation</w:t>
       </w:r>
-      <w:bookmarkEnd w:id="17"/>
+      <w:bookmarkEnd w:id="18"/>
     </w:p>
     <w:p>
       <w:pPr>
@@ -830,7 +888,7 @@
           <w:szCs w:val="24"/>
         </w:rPr>
       </w:pPr>
-      <w:bookmarkStart w:id="18" w:name="_Ref114993058"/>
+      <w:bookmarkStart w:id="19" w:name="_Ref114993058"/>
       <w:r>
         <w:rPr>
           <w:sz w:val="24"/>
@@ -838,7 +896,7 @@
         </w:rPr>
         <w:t>Avoir plusieurs robots contrôlés par le même programme</w:t>
       </w:r>
-      <w:bookmarkEnd w:id="18"/>
+      <w:bookmarkEnd w:id="19"/>
     </w:p>
     <w:p>
       <w:pPr>
@@ -854,7 +912,7 @@
           <w:szCs w:val="24"/>
         </w:rPr>
       </w:pPr>
-      <w:bookmarkStart w:id="19" w:name="_Ref114871895"/>
+      <w:bookmarkStart w:id="20" w:name="_Ref114871895"/>
       <w:r>
         <w:rPr>
           <w:sz w:val="24"/>
@@ -862,7 +920,7 @@
         </w:rPr>
         <w:t>Pouvoir ouvrir/fermer des portes</w:t>
       </w:r>
-      <w:bookmarkEnd w:id="19"/>
+      <w:bookmarkEnd w:id="20"/>
       <w:r>
         <w:rPr>
           <w:sz w:val="24"/>
@@ -901,7 +959,7 @@
           <w:szCs w:val="24"/>
         </w:rPr>
       </w:pPr>
-      <w:bookmarkStart w:id="20" w:name="_Ref114856713"/>
+      <w:bookmarkStart w:id="21" w:name="_Ref114856713"/>
       <w:r>
         <w:rPr>
           <w:sz w:val="24"/>
@@ -930,7 +988,7 @@
         </w:rPr>
         <w:t>consulter</w:t>
       </w:r>
-      <w:bookmarkEnd w:id="20"/>
+      <w:bookmarkEnd w:id="21"/>
     </w:p>
     <w:p>
       <w:pPr>
@@ -946,7 +1004,7 @@
           <w:szCs w:val="24"/>
         </w:rPr>
       </w:pPr>
-      <w:bookmarkStart w:id="21" w:name="_Ref114871704"/>
+      <w:bookmarkStart w:id="22" w:name="_Ref114871704"/>
       <w:r>
         <w:rPr>
           <w:sz w:val="24"/>
@@ -954,7 +1012,7 @@
         </w:rPr>
         <w:t>Zone de détection à éviter</w:t>
       </w:r>
-      <w:bookmarkEnd w:id="21"/>
+      <w:bookmarkEnd w:id="22"/>
     </w:p>
     <w:p>
       <w:pPr>
@@ -1045,65 +1103,6 @@
     </w:p>
     <w:p>
       <w:r>
-        <w:tab/>
-      </w:r>
-      <w:r>
-        <w:fldChar w:fldCharType="begin"/>
-      </w:r>
-      <w:r>
-        <w:instrText xml:space="preserve"> REF _Ref114855977 \n \h </w:instrText>
-      </w:r>
-      <w:r>
-        <w:fldChar w:fldCharType="separate"/>
-      </w:r>
-      <w:r>
-        <w:t>F5.4</w:t>
-      </w:r>
-      <w:r>
-        <w:fldChar w:fldCharType="end"/>
-      </w:r>
-      <w:r>
-        <w:t xml:space="preserve"> et (</w:t>
-      </w:r>
-      <w:r>
-        <w:fldChar w:fldCharType="begin"/>
-      </w:r>
-      <w:r>
-        <w:instrText xml:space="preserve"> REF _Ref114856091 \n \h </w:instrText>
-      </w:r>
-      <w:r>
-        <w:fldChar w:fldCharType="separate"/>
-      </w:r>
-      <w:r>
-        <w:t>F5.2</w:t>
-      </w:r>
-      <w:r>
-        <w:fldChar w:fldCharType="end"/>
-      </w:r>
-      <w:r>
-        <w:t xml:space="preserve"> ou </w:t>
-      </w:r>
-      <w:r>
-        <w:fldChar w:fldCharType="begin"/>
-      </w:r>
-      <w:r>
-        <w:instrText xml:space="preserve"> REF _Ref114856106 \n \h </w:instrText>
-      </w:r>
-      <w:r>
-        <w:fldChar w:fldCharType="separate"/>
-      </w:r>
-      <w:r>
-        <w:t>F5.3</w:t>
-      </w:r>
-      <w:r>
-        <w:fldChar w:fldCharType="end"/>
-      </w:r>
-      <w:r>
-        <w:t>) : Le bloc « Faire demi-tour » est une action non-atomique qui peut être décomposée par les actions atomiques « Pivoter à gauche » ou « Pivoter à droite ».</w:t>
-      </w:r>
-    </w:p>
-    <w:p>
-      <w:r>
         <w:lastRenderedPageBreak/>
         <w:tab/>
       </w:r>
@@ -1111,6 +1110,65 @@
         <w:fldChar w:fldCharType="begin"/>
       </w:r>
       <w:r>
+        <w:instrText xml:space="preserve"> REF _Ref114855977 \n \h </w:instrText>
+      </w:r>
+      <w:r>
+        <w:fldChar w:fldCharType="separate"/>
+      </w:r>
+      <w:r>
+        <w:t>F5.4</w:t>
+      </w:r>
+      <w:r>
+        <w:fldChar w:fldCharType="end"/>
+      </w:r>
+      <w:r>
+        <w:t xml:space="preserve"> et (</w:t>
+      </w:r>
+      <w:r>
+        <w:fldChar w:fldCharType="begin"/>
+      </w:r>
+      <w:r>
+        <w:instrText xml:space="preserve"> REF _Ref114856091 \n \h </w:instrText>
+      </w:r>
+      <w:r>
+        <w:fldChar w:fldCharType="separate"/>
+      </w:r>
+      <w:r>
+        <w:t>F5.2</w:t>
+      </w:r>
+      <w:r>
+        <w:fldChar w:fldCharType="end"/>
+      </w:r>
+      <w:r>
+        <w:t xml:space="preserve"> ou </w:t>
+      </w:r>
+      <w:r>
+        <w:fldChar w:fldCharType="begin"/>
+      </w:r>
+      <w:r>
+        <w:instrText xml:space="preserve"> REF _Ref114856106 \n \h </w:instrText>
+      </w:r>
+      <w:r>
+        <w:fldChar w:fldCharType="separate"/>
+      </w:r>
+      <w:r>
+        <w:t>F5.3</w:t>
+      </w:r>
+      <w:r>
+        <w:fldChar w:fldCharType="end"/>
+      </w:r>
+      <w:r>
+        <w:t>) : Le bloc « Faire demi-tour » est une action non-atomique qui peut être décomposée par les actions atomiques « Pivoter à gauche » ou « Pivoter à droite ».</w:t>
+      </w:r>
+    </w:p>
+    <w:p>
+      <w:r>
+        <w:tab/>
+      </w:r>
+      <w:r>
+        <w:fldChar w:fldCharType="begin"/>
+      </w:r>
+      <w:r>
         <w:instrText xml:space="preserve"> REF _Ref114856199 \n \h </w:instrText>
       </w:r>
       <w:r>
@@ -1681,6 +1739,7 @@
     </w:p>
     <w:p>
       <w:r>
+        <w:lastRenderedPageBreak/>
         <w:tab/>
       </w:r>
       <w:r>
@@ -1740,7 +1799,6 @@
     </w:p>
     <w:p>
       <w:r>
-        <w:lastRenderedPageBreak/>
         <w:t>C2.4 – Créer une séquence d’actions pour atteindre un objectif complexe</w:t>
       </w:r>
     </w:p>
@@ -1748,7 +1806,6 @@
       <w:r>
         <w:tab/>
       </w:r>
-      <w:bookmarkStart w:id="22" w:name="_GoBack"/>
       <w:r>
         <w:fldChar w:fldCharType="begin"/>
       </w:r>
@@ -1783,11 +1840,7 @@
         <w:fldChar w:fldCharType="end"/>
       </w:r>
       <w:r>
-        <w:t> </w:t>
-      </w:r>
-      <w:bookmarkEnd w:id="22"/>
-      <w:r>
-        <w:t>: Le joueur combine des actions simples avec des structures de contrôle</w:t>
+        <w:t> : Le joueur combine des actions simples avec des structures de contrôle</w:t>
       </w:r>
     </w:p>
     <w:p>
@@ -2302,6 +2355,7 @@
         <w:rPr>
           <w:i/>
         </w:rPr>
+        <w:lastRenderedPageBreak/>
         <w:tab/>
         <w:t>Note : comment évaluer le critère ?</w:t>
       </w:r>
@@ -2313,7 +2367,6 @@
     </w:p>
     <w:p>
       <w:r>
-        <w:lastRenderedPageBreak/>
         <w:tab/>
         <w:t>Non traité dans SPY</w:t>
       </w:r>
@@ -3479,7 +3532,7 @@
 </file>
 
 <file path=customXml/itemProps1.xml><?xml version="1.0" encoding="utf-8"?>
-<ds:datastoreItem xmlns:ds="http://schemas.openxmlformats.org/officeDocument/2006/customXml" ds:itemID="{2E293DF0-0FCE-4A83-9133-1A6CC6FCACAD}">
+<ds:datastoreItem xmlns:ds="http://schemas.openxmlformats.org/officeDocument/2006/customXml" ds:itemID="{9942E2B3-DD5D-47D0-A259-1F652189DD9C}">
   <ds:schemaRefs>
     <ds:schemaRef ds:uri="http://schemas.openxmlformats.org/officeDocument/2006/bibliography"/>
   </ds:schemaRefs>

</xml_diff>